<commit_message>
Added ann additional smart field to the multiple-smartfields-in-one-paragraph test
</commit_message>
<xml_diff>
--- a/src/test/resources/MultipleSimpleFieldsInSameParagraph.docx
+++ b/src/test/resources/MultipleSimpleFieldsInSameParagraph.docx
@@ -26,7 +26,18 @@
         </w:r>
       </w:fldSimple>
       <w:r>
-        <w:t xml:space="preserve"> is another.</w:t>
+        <w:t xml:space="preserve"> is another</w:t>
+      </w:r>
+      <w:r>
+        <w:t xml:space="preserve">, while </w:t>
+      </w:r>
+      <w:fldSimple w:instr=" DOCPROPERTY  testprop1  \* MERGEFORMAT ">
+        <w:r>
+          <w:t>&lt;&lt;testprop1&gt;&gt;</w:t>
+        </w:r>
+      </w:fldSimple>
+      <w:r>
+        <w:t xml:space="preserve"> is a third.</w:t>
       </w:r>
     </w:p>
     <w:sectPr>

</xml_diff>